<commit_message>
Add some photo inspirationi for buildings for cutscene
</commit_message>
<xml_diff>
--- a/assets/StoryWriting/Sept3-2021-RoboExplorer-Storyline-TeamOfStorytellers.docx
+++ b/assets/StoryWriting/Sept3-2021-RoboExplorer-Storyline-TeamOfStorytellers.docx
@@ -59,15 +59,7 @@
         <w:t>Narrator</w:t>
       </w:r>
       <w:r>
-        <w:t xml:space="preserve">: Screen is panning around the destroyed city of </w:t>
-      </w:r>
-      <w:proofErr w:type="spellStart"/>
-      <w:r>
-        <w:t>Terrofadia</w:t>
-      </w:r>
-      <w:proofErr w:type="spellEnd"/>
-      <w:r>
-        <w:t xml:space="preserve">. </w:t>
+        <w:t xml:space="preserve">: Screen is panning around the destroyed city of Terrofadia. </w:t>
       </w:r>
     </w:p>
     <w:p>
@@ -89,28 +81,12 @@
         <w:t>Narrator</w:t>
       </w:r>
       <w:r>
-        <w:t xml:space="preserve">: Robo Explorer is a humanoid that was created by Dr. </w:t>
-      </w:r>
-      <w:proofErr w:type="spellStart"/>
-      <w:r>
-        <w:t>Ambervad</w:t>
-      </w:r>
-      <w:proofErr w:type="spellEnd"/>
-      <w:r>
-        <w:t>. As a last resort to a dying civilization. This humanoid was once a human being that was one of the casualties of the “GREAT WAR”.</w:t>
-      </w:r>
-    </w:p>
-    <w:p>
-      <w:r>
-        <w:t xml:space="preserve">Dr. </w:t>
-      </w:r>
-      <w:proofErr w:type="spellStart"/>
-      <w:r>
-        <w:t>Ambervad</w:t>
-      </w:r>
-      <w:proofErr w:type="spellEnd"/>
-      <w:r>
-        <w:t xml:space="preserve"> was able to salvage the brain of the man who once saved him during the chaotic war that happened five years ago.</w:t>
+        <w:t>: Robo Explorer is a humanoid that was created by Dr. Ambervad. As a last resort to a dying civilization. This humanoid was once a human being that was one of the casualties of the “GREAT WAR”.</w:t>
+      </w:r>
+    </w:p>
+    <w:p>
+      <w:r>
+        <w:t>Dr. Ambervad was able to salvage the brain of the man who once saved him during the chaotic war that happened five years ago.</w:t>
       </w:r>
     </w:p>
     <w:p>
@@ -133,15 +109,7 @@
     </w:p>
     <w:p>
       <w:r>
-        <w:t xml:space="preserve">Humanoid looks around the laboratory and starts to walk moving towards the unfamiliar face of Dr. </w:t>
-      </w:r>
-      <w:proofErr w:type="spellStart"/>
-      <w:r>
-        <w:t>Ambervard</w:t>
-      </w:r>
-      <w:proofErr w:type="spellEnd"/>
-      <w:r>
-        <w:t>.</w:t>
+        <w:t>Humanoid looks around the laboratory and starts to walk moving towards the unfamiliar face of Dr. Ambervard.</w:t>
       </w:r>
     </w:p>
     <w:p>
@@ -170,32 +138,14 @@
       </w:r>
     </w:p>
     <w:p>
-      <w:proofErr w:type="spellStart"/>
-      <w:proofErr w:type="gramStart"/>
-      <w:r>
-        <w:rPr>
-          <w:b/>
-        </w:rPr>
-        <w:t>Dr.Ambervard</w:t>
-      </w:r>
-      <w:proofErr w:type="spellEnd"/>
-      <w:proofErr w:type="gramEnd"/>
-      <w:r>
-        <w:rPr>
-          <w:b/>
-        </w:rPr>
-        <w:t>:</w:t>
-      </w:r>
-      <w:r>
-        <w:t xml:space="preserve"> Hello, Robo-Explorer. I am Dr. </w:t>
-      </w:r>
-      <w:proofErr w:type="spellStart"/>
-      <w:r>
-        <w:t>Ambervard</w:t>
-      </w:r>
-      <w:proofErr w:type="spellEnd"/>
-      <w:r>
-        <w:t>, you saved me from one of the monsters that got into this laboratory 5 years ago during the “GREAT WAR”.</w:t>
+      <w:r>
+        <w:rPr>
+          <w:b/>
+        </w:rPr>
+        <w:t>Dr.Ambervard:</w:t>
+      </w:r>
+      <w:r>
+        <w:t xml:space="preserve"> Hello, Robo-Explorer. I am Dr. Ambervard, you saved me from one of the monsters that got into this laboratory 5 years ago during the “GREAT WAR”.</w:t>
       </w:r>
     </w:p>
     <w:p>
@@ -214,32 +164,10 @@
         <w:rPr>
           <w:b/>
         </w:rPr>
-        <w:t xml:space="preserve">Dr. </w:t>
-      </w:r>
-      <w:proofErr w:type="spellStart"/>
-      <w:r>
-        <w:rPr>
-          <w:b/>
-        </w:rPr>
-        <w:t>Ambervard</w:t>
-      </w:r>
-      <w:proofErr w:type="spellEnd"/>
-      <w:r>
-        <w:rPr>
-          <w:b/>
-        </w:rPr>
-        <w:t>:</w:t>
-      </w:r>
-      <w:r>
-        <w:t xml:space="preserve"> You are a hero Robo-Explorer, that is what you need to know. You saved a lot of lives not only mine way back then. You can try to access parts of your memory through a device that I’ve created, however, that device is stored in a laboratory that we had to evacuate due to the monsters flooding it. It’s located in a safe storage, and I highly doubt that the monsters can find it, but the greatest challenge to get that device are the obstacles to getting into that laboratory. It will not be easy to pass through the monsters to get to that laboratory which is located out of the safe zone of </w:t>
-      </w:r>
-      <w:proofErr w:type="spellStart"/>
-      <w:r>
-        <w:t>Terrofadia</w:t>
-      </w:r>
-      <w:proofErr w:type="spellEnd"/>
-      <w:r>
-        <w:t xml:space="preserve"> city.</w:t>
+        <w:t>Dr. Ambervard:</w:t>
+      </w:r>
+      <w:r>
+        <w:t xml:space="preserve"> You are a hero Robo-Explorer, that is what you need to know. You saved a lot of lives not only mine way back then. You can try to access parts of your memory through a device that I’ve created, however, that device is stored in a laboratory that we had to evacuate due to the monsters flooding it. It’s located in a safe storage, and I highly doubt that the monsters can find it, but the greatest challenge to get that device are the obstacles to getting into that laboratory. It will not be easy to pass through the monsters to get to that laboratory which is located out of the safe zone of Terrofadia city.</w:t>
       </w:r>
     </w:p>
     <w:p>
@@ -258,23 +186,7 @@
     <w:p>
       <w:r>
         <w:lastRenderedPageBreak/>
-        <w:t xml:space="preserve">As Dr. </w:t>
-      </w:r>
-      <w:proofErr w:type="spellStart"/>
-      <w:r>
-        <w:t>Ambervard</w:t>
-      </w:r>
-      <w:proofErr w:type="spellEnd"/>
-      <w:r>
-        <w:t xml:space="preserve"> was explaining to Robo-explorer their current condition, a sound of distress was triggered, and someone was calling out the name of Dr. </w:t>
-      </w:r>
-      <w:proofErr w:type="spellStart"/>
-      <w:r>
-        <w:t>Ambervard</w:t>
-      </w:r>
-      <w:proofErr w:type="spellEnd"/>
-      <w:r>
-        <w:t>.</w:t>
+        <w:t>As Dr. Ambervard was explaining to Robo-explorer their current condition, a sound of distress was triggered, and someone was calling out the name of Dr. Ambervard.</w:t>
       </w:r>
     </w:p>
     <w:p>
@@ -300,49 +212,17 @@
     </w:p>
     <w:p>
       <w:r>
-        <w:t xml:space="preserve">There are other survivors in the City of </w:t>
-      </w:r>
-      <w:proofErr w:type="spellStart"/>
-      <w:r>
-        <w:t>Terrofadia</w:t>
-      </w:r>
-      <w:proofErr w:type="spellEnd"/>
-      <w:r>
-        <w:t xml:space="preserve"> that depend on Dr. </w:t>
-      </w:r>
-      <w:proofErr w:type="spellStart"/>
-      <w:r>
-        <w:t>Ambervad’s</w:t>
-      </w:r>
-      <w:proofErr w:type="spellEnd"/>
-      <w:r>
-        <w:t xml:space="preserve"> leadership. A small number of remaining residents in the city after it was destroyed by the aftermath of the “GREAT WAR”.</w:t>
-      </w:r>
-    </w:p>
-    <w:p>
-      <w:r>
-        <w:t xml:space="preserve">Dr. </w:t>
-      </w:r>
-      <w:proofErr w:type="spellStart"/>
-      <w:r>
-        <w:t>Ambervad</w:t>
-      </w:r>
-      <w:proofErr w:type="spellEnd"/>
-      <w:r>
-        <w:t xml:space="preserve"> was one of the people who decided to take in some of the survivors into his laboratory that was secured from the aftermath of the war. He continued searching for survivors and helped them by inviting them into his lair to provide some roof and supplies to them.</w:t>
-      </w:r>
-    </w:p>
-    <w:p>
-      <w:r>
-        <w:t xml:space="preserve">Dr. </w:t>
-      </w:r>
-      <w:proofErr w:type="spellStart"/>
-      <w:r>
-        <w:t>Ambervad</w:t>
-      </w:r>
-      <w:proofErr w:type="spellEnd"/>
-      <w:r>
-        <w:t xml:space="preserve"> organized the people in groups when exploring at first but due to the aftermath of the “GREAT WAR”, more and more monsters are appearing within the city. Monsters that mutated from the bio genetic elements that were released during the war. This puts the lives of the people at stake every time they try to explore the city for supplies and other survivors. </w:t>
+        <w:t>There are other survivors in the City of Terrofadia that depend on Dr. Ambervad’s leadership. A small number of remaining residents in the city after it was destroyed by the aftermath of the “GREAT WAR”.</w:t>
+      </w:r>
+    </w:p>
+    <w:p>
+      <w:r>
+        <w:t>Dr. Ambervad was one of the people who decided to take in some of the survivors into his laboratory that was secured from the aftermath of the war. He continued searching for survivors and helped them by inviting them into his lair to provide some roof and supplies to them.</w:t>
+      </w:r>
+    </w:p>
+    <w:p>
+      <w:r>
+        <w:t xml:space="preserve">Dr. Ambervad organized the people in groups when exploring at first but due to the aftermath of the “GREAT WAR”, more and more monsters are appearing within the city. Monsters that mutated from the bio genetic elements that were released during the war. This puts the lives of the people at stake every time they try to explore the city for supplies and other survivors. </w:t>
       </w:r>
     </w:p>
     <w:p>
@@ -365,15 +245,7 @@
         </w:sdtContent>
       </w:sdt>
       <w:r>
-        <w:t xml:space="preserve">Dr. </w:t>
-      </w:r>
-      <w:proofErr w:type="spellStart"/>
-      <w:r>
-        <w:t>Ambervad</w:t>
-      </w:r>
-      <w:proofErr w:type="spellEnd"/>
-      <w:r>
-        <w:t xml:space="preserve"> was alerted by one of the citizens of TERROFADIA, a mother was looking for her child that got lost in the </w:t>
+        <w:t xml:space="preserve">Dr. Ambervad was alerted by one of the citizens of TERROFADIA, a mother was looking for her child that got lost in the </w:t>
       </w:r>
       <w:r>
         <w:rPr>
@@ -412,15 +284,7 @@
         <w:t>Joana:</w:t>
       </w:r>
       <w:r>
-        <w:t xml:space="preserve"> Dr. </w:t>
-      </w:r>
-      <w:proofErr w:type="spellStart"/>
-      <w:r>
-        <w:t>Ambervard</w:t>
-      </w:r>
-      <w:proofErr w:type="spellEnd"/>
-      <w:r>
-        <w:t>, I need your help. Luis fell on one of the open holes in 25th street. He was with some other kids and didn’t notice that the ground in that area was about to collapse. Some of the other kids said that he was just about to get their ball then suddenly the ground collapsed.</w:t>
+        <w:t xml:space="preserve"> Dr. Ambervard, I need your help. Luis fell on one of the open holes in 25th street. He was with some other kids and didn’t notice that the ground in that area was about to collapse. Some of the other kids said that he was just about to get their ball then suddenly the ground collapsed.</w:t>
       </w:r>
     </w:p>
     <w:p>
@@ -431,21 +295,7 @@
         <w:rPr>
           <w:b/>
         </w:rPr>
-        <w:t xml:space="preserve">Dr. </w:t>
-      </w:r>
-      <w:proofErr w:type="spellStart"/>
-      <w:r>
-        <w:rPr>
-          <w:b/>
-        </w:rPr>
-        <w:t>Ambervard</w:t>
-      </w:r>
-      <w:proofErr w:type="spellEnd"/>
-      <w:r>
-        <w:rPr>
-          <w:b/>
-        </w:rPr>
-        <w:t xml:space="preserve">: </w:t>
+        <w:t xml:space="preserve">Dr. Ambervard: </w:t>
       </w:r>
       <w:r>
         <w:t>I thought we told the kids not to go beyond 25</w:t>
@@ -457,15 +307,7 @@
         <w:t>th</w:t>
       </w:r>
       <w:r>
-        <w:t xml:space="preserve"> street. Some of the areas there are a bit fragile and are close to the outer zone. We need to find him quickly, Joana, it's not safe for that kid to be in the </w:t>
-      </w:r>
-      <w:proofErr w:type="spellStart"/>
-      <w:r>
-        <w:t>Terrofadia</w:t>
-      </w:r>
-      <w:proofErr w:type="spellEnd"/>
-      <w:r>
-        <w:t xml:space="preserve"> tunnels.</w:t>
+        <w:t xml:space="preserve"> street. Some of the areas there are a bit fragile and are close to the outer zone. We need to find him quickly, Joana, it's not safe for that kid to be in the Terrofadia tunnels.</w:t>
       </w:r>
     </w:p>
     <w:p>
@@ -479,15 +321,7 @@
         <w:t>Manny:</w:t>
       </w:r>
       <w:r>
-        <w:t xml:space="preserve"> Dr. </w:t>
-      </w:r>
-      <w:proofErr w:type="spellStart"/>
-      <w:r>
-        <w:t>Ambervard</w:t>
-      </w:r>
-      <w:proofErr w:type="spellEnd"/>
-      <w:r>
-        <w:t>, should we call for a search party?</w:t>
+        <w:t xml:space="preserve"> Dr. Ambervard, should we call for a search party?</w:t>
       </w:r>
     </w:p>
     <w:p>
@@ -501,15 +335,7 @@
         <w:t xml:space="preserve">Narrator: </w:t>
       </w:r>
       <w:r>
-        <w:t xml:space="preserve">Said Manny, one of the young resident patrol guys that went with Joana to the laboratory of Dr. </w:t>
-      </w:r>
-      <w:proofErr w:type="spellStart"/>
-      <w:r>
-        <w:t>Ambervard</w:t>
-      </w:r>
-      <w:proofErr w:type="spellEnd"/>
-      <w:r>
-        <w:t>.</w:t>
+        <w:t>Said Manny, one of the young resident patrol guys that went with Joana to the laboratory of Dr. Ambervard.</w:t>
       </w:r>
     </w:p>
     <w:p>
@@ -520,21 +346,7 @@
         <w:rPr>
           <w:b/>
         </w:rPr>
-        <w:t xml:space="preserve">Dr. </w:t>
-      </w:r>
-      <w:proofErr w:type="spellStart"/>
-      <w:r>
-        <w:rPr>
-          <w:b/>
-        </w:rPr>
-        <w:t>Ambervard</w:t>
-      </w:r>
-      <w:proofErr w:type="spellEnd"/>
-      <w:r>
-        <w:rPr>
-          <w:b/>
-        </w:rPr>
-        <w:t>:</w:t>
+        <w:t>Dr. Ambervard:</w:t>
       </w:r>
       <w:r>
         <w:t xml:space="preserve"> Those tunnels are infested with mutated monsters. It will be difficult for us to go there and search for the boy. I’ve been conducting some reconnaissance under those tunnels using some of my little robots and those robots usually get attacked by monsters inside of the tunnel. It will be a high risk for ordinary people to go down there.</w:t>
@@ -551,15 +363,7 @@
         <w:t>Joana:</w:t>
       </w:r>
       <w:r>
-        <w:t xml:space="preserve"> I know that Dr. </w:t>
-      </w:r>
-      <w:proofErr w:type="spellStart"/>
-      <w:r>
-        <w:t>Ambervard</w:t>
-      </w:r>
-      <w:proofErr w:type="spellEnd"/>
-      <w:r>
-        <w:t>, I hope we can find a way to look for Luis in the tunnels. Please help me find him.</w:t>
+        <w:t xml:space="preserve"> I know that Dr. Ambervard, I hope we can find a way to look for Luis in the tunnels. Please help me find him.</w:t>
       </w:r>
     </w:p>
     <w:p>
@@ -574,23 +378,7 @@
         <w:t>Narrator:</w:t>
       </w:r>
       <w:r>
-        <w:t xml:space="preserve"> When Robo-Explorer heard that a young boy was lost in the </w:t>
-      </w:r>
-      <w:proofErr w:type="spellStart"/>
-      <w:r>
-        <w:t>Terrofadia</w:t>
-      </w:r>
-      <w:proofErr w:type="spellEnd"/>
-      <w:r>
-        <w:t xml:space="preserve"> tunnels. His mechanical brain suddenly sparked, and he volunteered to Dr. </w:t>
-      </w:r>
-      <w:proofErr w:type="spellStart"/>
-      <w:r>
-        <w:t>Ambervard</w:t>
-      </w:r>
-      <w:proofErr w:type="spellEnd"/>
-      <w:r>
-        <w:t xml:space="preserve"> to try and look for the young boy.</w:t>
+        <w:t xml:space="preserve"> When Robo-Explorer heard that a young boy was lost in the Terrofadia tunnels. His mechanical brain suddenly sparked, and he volunteered to Dr. Ambervard to try and look for the young boy.</w:t>
       </w:r>
     </w:p>
     <w:p>
@@ -604,15 +392,7 @@
         <w:t xml:space="preserve">Robo-Explorer: </w:t>
       </w:r>
       <w:r>
-        <w:t xml:space="preserve">Dr. </w:t>
-      </w:r>
-      <w:proofErr w:type="spellStart"/>
-      <w:r>
-        <w:t>Ambervard</w:t>
-      </w:r>
-      <w:proofErr w:type="spellEnd"/>
-      <w:r>
-        <w:t>, let me try to go and help the young boy. I believe I can try to go and find him.</w:t>
+        <w:t>Dr. Ambervard, let me try to go and help the young boy. I believe I can try to go and find him.</w:t>
       </w:r>
     </w:p>
     <w:p>
@@ -623,32 +403,10 @@
         <w:rPr>
           <w:b/>
         </w:rPr>
-        <w:t xml:space="preserve">Dr. </w:t>
-      </w:r>
-      <w:proofErr w:type="spellStart"/>
-      <w:r>
-        <w:rPr>
-          <w:b/>
-        </w:rPr>
-        <w:t>Ambervard</w:t>
-      </w:r>
-      <w:proofErr w:type="spellEnd"/>
-      <w:r>
-        <w:rPr>
-          <w:b/>
-        </w:rPr>
-        <w:t>:</w:t>
-      </w:r>
-      <w:r>
-        <w:t xml:space="preserve"> I’m not sure about that, we still haven’t perfected your armor </w:t>
-      </w:r>
-      <w:proofErr w:type="gramStart"/>
-      <w:r>
-        <w:t>defense</w:t>
-      </w:r>
-      <w:proofErr w:type="gramEnd"/>
-      <w:r>
-        <w:t xml:space="preserve"> and I haven’t yet installed a set of weapon mechanisms for you to be able to fight monsters. It will be a great risk.</w:t>
+        <w:t>Dr. Ambervard:</w:t>
+      </w:r>
+      <w:r>
+        <w:t xml:space="preserve"> I’m not sure about that, we still haven’t perfected your armor defense and I haven’t yet installed a set of weapon mechanisms for you to be able to fight monsters. It will be a great risk.</w:t>
       </w:r>
     </w:p>
     <w:p>
@@ -673,32 +431,10 @@
         <w:rPr>
           <w:b/>
         </w:rPr>
-        <w:t xml:space="preserve">Dr. </w:t>
-      </w:r>
-      <w:proofErr w:type="spellStart"/>
-      <w:r>
-        <w:rPr>
-          <w:b/>
-        </w:rPr>
-        <w:t>Ambervard</w:t>
-      </w:r>
-      <w:proofErr w:type="spellEnd"/>
-      <w:r>
-        <w:rPr>
-          <w:b/>
-        </w:rPr>
-        <w:t xml:space="preserve">: </w:t>
-      </w:r>
-      <w:r>
-        <w:t xml:space="preserve">Ok Robo-Explorer, let me just prepare some adjustments to your suit so that you can also go and try to protect yourself as you try to explore the </w:t>
-      </w:r>
-      <w:proofErr w:type="spellStart"/>
-      <w:r>
-        <w:t>Terrofadia</w:t>
-      </w:r>
-      <w:proofErr w:type="spellEnd"/>
-      <w:r>
-        <w:t xml:space="preserve"> tunnels.</w:t>
+        <w:t xml:space="preserve">Dr. Ambervard: </w:t>
+      </w:r>
+      <w:r>
+        <w:t>Ok Robo-Explorer, let me just prepare some adjustments to your suit so that you can also go and try to protect yourself as you try to explore the Terrofadia tunnels.</w:t>
       </w:r>
     </w:p>
     <w:p>
@@ -747,21 +483,7 @@
         <w:rPr>
           <w:b/>
         </w:rPr>
-        <w:t xml:space="preserve">Dr. </w:t>
-      </w:r>
-      <w:proofErr w:type="spellStart"/>
-      <w:r>
-        <w:rPr>
-          <w:b/>
-        </w:rPr>
-        <w:t>Ambervard</w:t>
-      </w:r>
-      <w:proofErr w:type="spellEnd"/>
-      <w:r>
-        <w:rPr>
-          <w:b/>
-        </w:rPr>
-        <w:t xml:space="preserve"> – </w:t>
+        <w:t xml:space="preserve">Dr. Ambervard – </w:t>
       </w:r>
       <w:r>
         <w:t>A government hired researcher conducting research in biomechanics. He is an expert in robotics, machine ai, mechanical engineering and has invented numerous devices that were used by soldiers and other branches of the government for their operations.</w:t>
@@ -786,15 +508,7 @@
         <w:spacing w:before="240" w:after="240"/>
       </w:pPr>
       <w:r>
-        <w:t xml:space="preserve">&gt;Biomechanics is the study of the structure, </w:t>
-      </w:r>
-      <w:proofErr w:type="gramStart"/>
-      <w:r>
-        <w:t>function</w:t>
-      </w:r>
-      <w:proofErr w:type="gramEnd"/>
-      <w:r>
-        <w:t xml:space="preserve"> and motion of the mechanical aspects of biological systems, at any level from whole organisms to organs, cells and cell organelles, using the methods of mechanics. Biomechanics is a branch of biophysics.</w:t>
+        <w:t>&gt;Biomechanics is the study of the structure, function and motion of the mechanical aspects of biological systems, at any level from whole organisms to organs, cells and cell organelles, using the methods of mechanics. Biomechanics is a branch of biophysics.</w:t>
       </w:r>
     </w:p>
     <w:p>
@@ -816,13 +530,8 @@
         <w:t xml:space="preserve">Robo-Explorer – </w:t>
       </w:r>
       <w:r>
-        <w:t xml:space="preserve">A former martial arts instructor, Robo-explorer </w:t>
-      </w:r>
-      <w:proofErr w:type="gramStart"/>
-      <w:r>
-        <w:t>was</w:t>
-      </w:r>
-      <w:proofErr w:type="gramEnd"/>
+        <w:t>A former martial arts instructor, Robo-explorer was</w:t>
+      </w:r>
     </w:p>
     <w:p>
       <w:pPr>
@@ -835,15 +544,7 @@
         <w:t xml:space="preserve">Luis </w:t>
       </w:r>
       <w:r>
-        <w:t xml:space="preserve">– The young boy that was lost in the </w:t>
-      </w:r>
-      <w:proofErr w:type="spellStart"/>
-      <w:r>
-        <w:t>Terrofadia</w:t>
-      </w:r>
-      <w:proofErr w:type="spellEnd"/>
-      <w:r>
-        <w:t xml:space="preserve"> tunnels. He is the son of Joana, a single mom that survived an attack on the 30</w:t>
+        <w:t>– The young boy that was lost in the Terrofadia tunnels. He is the son of Joana, a single mom that survived an attack on the 30</w:t>
       </w:r>
       <w:r>
         <w:rPr>
@@ -876,15 +577,7 @@
         <w:t>th</w:t>
       </w:r>
       <w:r>
-        <w:t xml:space="preserve"> street. She and her son hid in the basement of their apartment when the attack of the monsters in </w:t>
-      </w:r>
-      <w:proofErr w:type="spellStart"/>
-      <w:r>
-        <w:t>Terrofadia</w:t>
-      </w:r>
-      <w:proofErr w:type="spellEnd"/>
-      <w:r>
-        <w:t xml:space="preserve"> started. While some of the other tenants who resided in their residence went out to escape, she decided that the best course of action was to stay hidden until things settled down.</w:t>
+        <w:t xml:space="preserve"> street. She and her son hid in the basement of their apartment when the attack of the monsters in Terrofadia started. While some of the other tenants who resided in their residence went out to escape, she decided that the best course of action was to stay hidden until things settled down.</w:t>
       </w:r>
     </w:p>
     <w:p>
@@ -898,31 +591,7 @@
         <w:t xml:space="preserve">Manny - </w:t>
       </w:r>
       <w:r>
-        <w:t xml:space="preserve">Manny is a young teenager that Dr. </w:t>
-      </w:r>
-      <w:proofErr w:type="spellStart"/>
-      <w:r>
-        <w:t>Ambervard</w:t>
-      </w:r>
-      <w:proofErr w:type="spellEnd"/>
-      <w:r>
-        <w:t xml:space="preserve"> found a few months ago who was staying in one of the local supply markets in </w:t>
-      </w:r>
-      <w:proofErr w:type="spellStart"/>
-      <w:r>
-        <w:t>Terrofadia</w:t>
-      </w:r>
-      <w:proofErr w:type="spellEnd"/>
-      <w:r>
-        <w:t xml:space="preserve">. He was a student in a local community college when he got trapped in </w:t>
-      </w:r>
-      <w:proofErr w:type="spellStart"/>
-      <w:r>
-        <w:t>Terrofadia</w:t>
-      </w:r>
-      <w:proofErr w:type="spellEnd"/>
-      <w:r>
-        <w:t xml:space="preserve"> due to the war. He was an electrical engineering first year student when the great war happened.</w:t>
+        <w:t>Manny is a young teenager that Dr. Ambervard found a few months ago who was staying in one of the local supply markets in Terrofadia. He was a student in a local community college when he got trapped in Terrofadia due to the war. He was an electrical engineering first year student when the great war happened.</w:t>
       </w:r>
     </w:p>
     <w:p/>
@@ -982,23 +651,7 @@
         <w:spacing w:after="0"/>
       </w:pPr>
       <w:r>
-        <w:t xml:space="preserve">How did Robo-Explorer </w:t>
-      </w:r>
-      <w:proofErr w:type="gramStart"/>
-      <w:r>
-        <w:t>met</w:t>
-      </w:r>
-      <w:proofErr w:type="gramEnd"/>
-      <w:r>
-        <w:t xml:space="preserve"> Dr. </w:t>
-      </w:r>
-      <w:proofErr w:type="spellStart"/>
-      <w:r>
-        <w:t>Ambervard</w:t>
-      </w:r>
-      <w:proofErr w:type="spellEnd"/>
-      <w:r>
-        <w:t>?</w:t>
+        <w:t>How did Robo-Explorer met Dr. Ambervard?</w:t>
       </w:r>
     </w:p>
     <w:p>
@@ -1626,6 +1279,9 @@
         <w:tabs>
           <w:tab w:val="left" w:pos="2220"/>
         </w:tabs>
+        <w:rPr>
+          <w:noProof/>
+        </w:rPr>
       </w:pPr>
       <w:r>
         <w:lastRenderedPageBreak/>
@@ -1636,7 +1292,7 @@
           <w:noProof/>
         </w:rPr>
         <w:drawing>
-          <wp:inline distT="0" distB="0" distL="0" distR="0" wp14:anchorId="44512788" wp14:editId="35775A3C">
+          <wp:inline distT="0" distB="0" distL="0" distR="0" wp14:anchorId="44512788" wp14:editId="23B822CA">
             <wp:extent cx="5943600" cy="5525770"/>
             <wp:effectExtent l="0" t="0" r="0" b="0"/>
             <wp:docPr id="791441141" name="Picture 5" descr="May be an image of lake and horizon"/>
@@ -1669,6 +1325,398 @@
                     <a:xfrm>
                       <a:off x="0" y="0"/>
                       <a:ext cx="5943600" cy="5525770"/>
+                    </a:xfrm>
+                    <a:prstGeom prst="rect">
+                      <a:avLst/>
+                    </a:prstGeom>
+                    <a:noFill/>
+                    <a:ln>
+                      <a:noFill/>
+                    </a:ln>
+                  </pic:spPr>
+                </pic:pic>
+              </a:graphicData>
+            </a:graphic>
+          </wp:inline>
+        </w:drawing>
+      </w:r>
+    </w:p>
+    <w:p>
+      <w:pPr>
+        <w:rPr>
+          <w:noProof/>
+        </w:rPr>
+      </w:pPr>
+    </w:p>
+    <w:p>
+      <w:pPr>
+        <w:tabs>
+          <w:tab w:val="left" w:pos="3029"/>
+        </w:tabs>
+      </w:pPr>
+      <w:r>
+        <w:tab/>
+      </w:r>
+    </w:p>
+    <w:p>
+      <w:pPr>
+        <w:tabs>
+          <w:tab w:val="left" w:pos="3029"/>
+        </w:tabs>
+      </w:pPr>
+    </w:p>
+    <w:p>
+      <w:pPr>
+        <w:tabs>
+          <w:tab w:val="left" w:pos="3029"/>
+        </w:tabs>
+      </w:pPr>
+    </w:p>
+    <w:p>
+      <w:pPr>
+        <w:tabs>
+          <w:tab w:val="left" w:pos="3029"/>
+        </w:tabs>
+      </w:pPr>
+    </w:p>
+    <w:p>
+      <w:pPr>
+        <w:tabs>
+          <w:tab w:val="left" w:pos="3029"/>
+        </w:tabs>
+      </w:pPr>
+    </w:p>
+    <w:p>
+      <w:pPr>
+        <w:tabs>
+          <w:tab w:val="left" w:pos="3029"/>
+        </w:tabs>
+      </w:pPr>
+    </w:p>
+    <w:p>
+      <w:pPr>
+        <w:tabs>
+          <w:tab w:val="left" w:pos="3029"/>
+        </w:tabs>
+        <w:rPr>
+          <w:noProof/>
+        </w:rPr>
+      </w:pPr>
+      <w:r>
+        <w:rPr>
+          <w:noProof/>
+        </w:rPr>
+        <w:lastRenderedPageBreak/>
+        <w:drawing>
+          <wp:inline distT="0" distB="0" distL="0" distR="0" wp14:anchorId="30023167" wp14:editId="51776E1B">
+            <wp:extent cx="5943600" cy="2670810"/>
+            <wp:effectExtent l="0" t="0" r="0" b="0"/>
+            <wp:docPr id="750845018" name="Picture 1" descr="A street with cars parked in front of buildings&#10;&#10;Description automatically generated"/>
+            <wp:cNvGraphicFramePr>
+              <a:graphicFrameLocks xmlns:a="http://schemas.openxmlformats.org/drawingml/2006/main" noChangeAspect="1"/>
+            </wp:cNvGraphicFramePr>
+            <a:graphic xmlns:a="http://schemas.openxmlformats.org/drawingml/2006/main">
+              <a:graphicData uri="http://schemas.openxmlformats.org/drawingml/2006/picture">
+                <pic:pic xmlns:pic="http://schemas.openxmlformats.org/drawingml/2006/picture">
+                  <pic:nvPicPr>
+                    <pic:cNvPr id="750845018" name="Picture 1" descr="A street with cars parked in front of buildings&#10;&#10;Description automatically generated"/>
+                    <pic:cNvPicPr>
+                      <a:picLocks noChangeAspect="1" noChangeArrowheads="1"/>
+                    </pic:cNvPicPr>
+                  </pic:nvPicPr>
+                  <pic:blipFill>
+                    <a:blip r:embed="rId14" cstate="print">
+                      <a:extLst>
+                        <a:ext uri="{28A0092B-C50C-407E-A947-70E740481C1C}">
+                          <a14:useLocalDpi xmlns:a14="http://schemas.microsoft.com/office/drawing/2010/main" val="0"/>
+                        </a:ext>
+                      </a:extLst>
+                    </a:blip>
+                    <a:srcRect/>
+                    <a:stretch>
+                      <a:fillRect/>
+                    </a:stretch>
+                  </pic:blipFill>
+                  <pic:spPr bwMode="auto">
+                    <a:xfrm>
+                      <a:off x="0" y="0"/>
+                      <a:ext cx="5943600" cy="2670810"/>
+                    </a:xfrm>
+                    <a:prstGeom prst="rect">
+                      <a:avLst/>
+                    </a:prstGeom>
+                    <a:noFill/>
+                    <a:ln>
+                      <a:noFill/>
+                    </a:ln>
+                  </pic:spPr>
+                </pic:pic>
+              </a:graphicData>
+            </a:graphic>
+          </wp:inline>
+        </w:drawing>
+      </w:r>
+    </w:p>
+    <w:p>
+      <w:pPr>
+        <w:rPr>
+          <w:noProof/>
+        </w:rPr>
+      </w:pPr>
+      <w:r>
+        <w:rPr>
+          <w:noProof/>
+        </w:rPr>
+        <w:lastRenderedPageBreak/>
+        <w:drawing>
+          <wp:inline distT="0" distB="0" distL="0" distR="0" wp14:anchorId="7502E460" wp14:editId="0B5A9505">
+            <wp:extent cx="3698875" cy="8229600"/>
+            <wp:effectExtent l="0" t="0" r="0" b="0"/>
+            <wp:docPr id="2128229954" name="Picture 4" descr="A street with cars and people walking on it&#10;&#10;Description automatically generated"/>
+            <wp:cNvGraphicFramePr>
+              <a:graphicFrameLocks xmlns:a="http://schemas.openxmlformats.org/drawingml/2006/main" noChangeAspect="1"/>
+            </wp:cNvGraphicFramePr>
+            <a:graphic xmlns:a="http://schemas.openxmlformats.org/drawingml/2006/main">
+              <a:graphicData uri="http://schemas.openxmlformats.org/drawingml/2006/picture">
+                <pic:pic xmlns:pic="http://schemas.openxmlformats.org/drawingml/2006/picture">
+                  <pic:nvPicPr>
+                    <pic:cNvPr id="2128229954" name="Picture 4" descr="A street with cars and people walking on it&#10;&#10;Description automatically generated"/>
+                    <pic:cNvPicPr>
+                      <a:picLocks noChangeAspect="1" noChangeArrowheads="1"/>
+                    </pic:cNvPicPr>
+                  </pic:nvPicPr>
+                  <pic:blipFill>
+                    <a:blip r:embed="rId15" cstate="print">
+                      <a:extLst>
+                        <a:ext uri="{28A0092B-C50C-407E-A947-70E740481C1C}">
+                          <a14:useLocalDpi xmlns:a14="http://schemas.microsoft.com/office/drawing/2010/main" val="0"/>
+                        </a:ext>
+                      </a:extLst>
+                    </a:blip>
+                    <a:srcRect/>
+                    <a:stretch>
+                      <a:fillRect/>
+                    </a:stretch>
+                  </pic:blipFill>
+                  <pic:spPr bwMode="auto">
+                    <a:xfrm>
+                      <a:off x="0" y="0"/>
+                      <a:ext cx="3698875" cy="8229600"/>
+                    </a:xfrm>
+                    <a:prstGeom prst="rect">
+                      <a:avLst/>
+                    </a:prstGeom>
+                    <a:noFill/>
+                    <a:ln>
+                      <a:noFill/>
+                    </a:ln>
+                  </pic:spPr>
+                </pic:pic>
+              </a:graphicData>
+            </a:graphic>
+          </wp:inline>
+        </w:drawing>
+      </w:r>
+    </w:p>
+    <w:p>
+      <w:pPr>
+        <w:tabs>
+          <w:tab w:val="left" w:pos="5203"/>
+        </w:tabs>
+      </w:pPr>
+      <w:r>
+        <w:rPr>
+          <w:noProof/>
+        </w:rPr>
+        <w:lastRenderedPageBreak/>
+        <w:drawing>
+          <wp:anchor distT="0" distB="0" distL="114300" distR="114300" simplePos="0" relativeHeight="251658240" behindDoc="0" locked="0" layoutInCell="1" allowOverlap="1" wp14:anchorId="255D59BB" wp14:editId="21D3FC9F">
+            <wp:simplePos x="914400" y="914400"/>
+            <wp:positionH relativeFrom="column">
+              <wp:align>left</wp:align>
+            </wp:positionH>
+            <wp:positionV relativeFrom="paragraph">
+              <wp:align>top</wp:align>
+            </wp:positionV>
+            <wp:extent cx="3702050" cy="8229600"/>
+            <wp:effectExtent l="0" t="0" r="0" b="0"/>
+            <wp:wrapSquare wrapText="bothSides"/>
+            <wp:docPr id="839476982" name="Picture 2" descr="A building with lights on the side&#10;&#10;Description automatically generated"/>
+            <wp:cNvGraphicFramePr>
+              <a:graphicFrameLocks xmlns:a="http://schemas.openxmlformats.org/drawingml/2006/main" noChangeAspect="1"/>
+            </wp:cNvGraphicFramePr>
+            <a:graphic xmlns:a="http://schemas.openxmlformats.org/drawingml/2006/main">
+              <a:graphicData uri="http://schemas.openxmlformats.org/drawingml/2006/picture">
+                <pic:pic xmlns:pic="http://schemas.openxmlformats.org/drawingml/2006/picture">
+                  <pic:nvPicPr>
+                    <pic:cNvPr id="839476982" name="Picture 2" descr="A building with lights on the side&#10;&#10;Description automatically generated"/>
+                    <pic:cNvPicPr>
+                      <a:picLocks noChangeAspect="1" noChangeArrowheads="1"/>
+                    </pic:cNvPicPr>
+                  </pic:nvPicPr>
+                  <pic:blipFill>
+                    <a:blip r:embed="rId16" cstate="print">
+                      <a:extLst>
+                        <a:ext uri="{28A0092B-C50C-407E-A947-70E740481C1C}">
+                          <a14:useLocalDpi xmlns:a14="http://schemas.microsoft.com/office/drawing/2010/main" val="0"/>
+                        </a:ext>
+                      </a:extLst>
+                    </a:blip>
+                    <a:srcRect/>
+                    <a:stretch>
+                      <a:fillRect/>
+                    </a:stretch>
+                  </pic:blipFill>
+                  <pic:spPr bwMode="auto">
+                    <a:xfrm>
+                      <a:off x="0" y="0"/>
+                      <a:ext cx="3702050" cy="8229600"/>
+                    </a:xfrm>
+                    <a:prstGeom prst="rect">
+                      <a:avLst/>
+                    </a:prstGeom>
+                    <a:noFill/>
+                    <a:ln>
+                      <a:noFill/>
+                    </a:ln>
+                  </pic:spPr>
+                </pic:pic>
+              </a:graphicData>
+            </a:graphic>
+          </wp:anchor>
+        </w:drawing>
+      </w:r>
+    </w:p>
+    <w:p>
+      <w:pPr>
+        <w:tabs>
+          <w:tab w:val="left" w:pos="5203"/>
+        </w:tabs>
+      </w:pPr>
+    </w:p>
+    <w:p>
+      <w:pPr>
+        <w:tabs>
+          <w:tab w:val="left" w:pos="5203"/>
+        </w:tabs>
+      </w:pPr>
+    </w:p>
+    <w:p/>
+    <w:p/>
+    <w:p/>
+    <w:p/>
+    <w:p/>
+    <w:p/>
+    <w:p/>
+    <w:p/>
+    <w:p/>
+    <w:p/>
+    <w:p/>
+    <w:p/>
+    <w:p/>
+    <w:p/>
+    <w:p/>
+    <w:p/>
+    <w:p/>
+    <w:p/>
+    <w:p/>
+    <w:p/>
+    <w:p/>
+    <w:p/>
+    <w:p>
+      <w:r>
+        <w:rPr>
+          <w:noProof/>
+        </w:rPr>
+        <w:lastRenderedPageBreak/>
+        <w:drawing>
+          <wp:inline distT="0" distB="0" distL="0" distR="0" wp14:anchorId="21A2A085" wp14:editId="088FAFDE">
+            <wp:extent cx="3698875" cy="8229600"/>
+            <wp:effectExtent l="0" t="0" r="0" b="0"/>
+            <wp:docPr id="788597766" name="Picture 6" descr="A street with cars and people walking on it&#10;&#10;Description automatically generated"/>
+            <wp:cNvGraphicFramePr>
+              <a:graphicFrameLocks xmlns:a="http://schemas.openxmlformats.org/drawingml/2006/main" noChangeAspect="1"/>
+            </wp:cNvGraphicFramePr>
+            <a:graphic xmlns:a="http://schemas.openxmlformats.org/drawingml/2006/main">
+              <a:graphicData uri="http://schemas.openxmlformats.org/drawingml/2006/picture">
+                <pic:pic xmlns:pic="http://schemas.openxmlformats.org/drawingml/2006/picture">
+                  <pic:nvPicPr>
+                    <pic:cNvPr id="788597766" name="Picture 6" descr="A street with cars and people walking on it&#10;&#10;Description automatically generated"/>
+                    <pic:cNvPicPr>
+                      <a:picLocks noChangeAspect="1" noChangeArrowheads="1"/>
+                    </pic:cNvPicPr>
+                  </pic:nvPicPr>
+                  <pic:blipFill>
+                    <a:blip r:embed="rId17" cstate="print">
+                      <a:extLst>
+                        <a:ext uri="{28A0092B-C50C-407E-A947-70E740481C1C}">
+                          <a14:useLocalDpi xmlns:a14="http://schemas.microsoft.com/office/drawing/2010/main" val="0"/>
+                        </a:ext>
+                      </a:extLst>
+                    </a:blip>
+                    <a:srcRect/>
+                    <a:stretch>
+                      <a:fillRect/>
+                    </a:stretch>
+                  </pic:blipFill>
+                  <pic:spPr bwMode="auto">
+                    <a:xfrm>
+                      <a:off x="0" y="0"/>
+                      <a:ext cx="3698875" cy="8229600"/>
+                    </a:xfrm>
+                    <a:prstGeom prst="rect">
+                      <a:avLst/>
+                    </a:prstGeom>
+                    <a:noFill/>
+                    <a:ln>
+                      <a:noFill/>
+                    </a:ln>
+                  </pic:spPr>
+                </pic:pic>
+              </a:graphicData>
+            </a:graphic>
+          </wp:inline>
+        </w:drawing>
+      </w:r>
+      <w:r>
+        <w:rPr>
+          <w:noProof/>
+        </w:rPr>
+        <w:lastRenderedPageBreak/>
+        <w:drawing>
+          <wp:inline distT="0" distB="0" distL="0" distR="0" wp14:anchorId="06D53FD3" wp14:editId="68BBD2B7">
+            <wp:extent cx="3698875" cy="8229600"/>
+            <wp:effectExtent l="0" t="0" r="0" b="0"/>
+            <wp:docPr id="1490355958" name="Picture 5" descr="A street with cars and a bridge&#10;&#10;Description automatically generated"/>
+            <wp:cNvGraphicFramePr>
+              <a:graphicFrameLocks xmlns:a="http://schemas.openxmlformats.org/drawingml/2006/main" noChangeAspect="1"/>
+            </wp:cNvGraphicFramePr>
+            <a:graphic xmlns:a="http://schemas.openxmlformats.org/drawingml/2006/main">
+              <a:graphicData uri="http://schemas.openxmlformats.org/drawingml/2006/picture">
+                <pic:pic xmlns:pic="http://schemas.openxmlformats.org/drawingml/2006/picture">
+                  <pic:nvPicPr>
+                    <pic:cNvPr id="1490355958" name="Picture 5" descr="A street with cars and a bridge&#10;&#10;Description automatically generated"/>
+                    <pic:cNvPicPr>
+                      <a:picLocks noChangeAspect="1" noChangeArrowheads="1"/>
+                    </pic:cNvPicPr>
+                  </pic:nvPicPr>
+                  <pic:blipFill>
+                    <a:blip r:embed="rId18" cstate="print">
+                      <a:extLst>
+                        <a:ext uri="{28A0092B-C50C-407E-A947-70E740481C1C}">
+                          <a14:useLocalDpi xmlns:a14="http://schemas.microsoft.com/office/drawing/2010/main" val="0"/>
+                        </a:ext>
+                      </a:extLst>
+                    </a:blip>
+                    <a:srcRect/>
+                    <a:stretch>
+                      <a:fillRect/>
+                    </a:stretch>
+                  </pic:blipFill>
+                  <pic:spPr bwMode="auto">
+                    <a:xfrm>
+                      <a:off x="0" y="0"/>
+                      <a:ext cx="3698875" cy="8229600"/>
                     </a:xfrm>
                     <a:prstGeom prst="rect">
                       <a:avLst/>

</xml_diff>

<commit_message>
Add abandoned building reference photo in story
</commit_message>
<xml_diff>
--- a/assets/StoryWriting/Sept3-2021-RoboExplorer-Storyline-TeamOfStorytellers.docx
+++ b/assets/StoryWriting/Sept3-2021-RoboExplorer-Storyline-TeamOfStorytellers.docx
@@ -1292,7 +1292,7 @@
           <w:noProof/>
         </w:rPr>
         <w:drawing>
-          <wp:inline distT="0" distB="0" distL="0" distR="0" wp14:anchorId="44512788" wp14:editId="23B822CA">
+          <wp:inline distT="0" distB="0" distL="0" distR="0" wp14:anchorId="44512788" wp14:editId="74BF122C">
             <wp:extent cx="5943600" cy="5525770"/>
             <wp:effectExtent l="0" t="0" r="0" b="0"/>
             <wp:docPr id="791441141" name="Picture 5" descr="May be an image of lake and horizon"/>
@@ -1408,7 +1408,7 @@
         </w:rPr>
         <w:lastRenderedPageBreak/>
         <w:drawing>
-          <wp:inline distT="0" distB="0" distL="0" distR="0" wp14:anchorId="30023167" wp14:editId="51776E1B">
+          <wp:inline distT="0" distB="0" distL="0" distR="0" wp14:anchorId="30023167" wp14:editId="6AF28401">
             <wp:extent cx="5943600" cy="2670810"/>
             <wp:effectExtent l="0" t="0" r="0" b="0"/>
             <wp:docPr id="750845018" name="Picture 1" descr="A street with cars parked in front of buildings&#10;&#10;Description automatically generated"/>
@@ -1469,7 +1469,7 @@
         </w:rPr>
         <w:lastRenderedPageBreak/>
         <w:drawing>
-          <wp:inline distT="0" distB="0" distL="0" distR="0" wp14:anchorId="7502E460" wp14:editId="0B5A9505">
+          <wp:inline distT="0" distB="0" distL="0" distR="0" wp14:anchorId="7502E460" wp14:editId="5200275A">
             <wp:extent cx="3698875" cy="8229600"/>
             <wp:effectExtent l="0" t="0" r="0" b="0"/>
             <wp:docPr id="2128229954" name="Picture 4" descr="A street with cars and people walking on it&#10;&#10;Description automatically generated"/>
@@ -1530,7 +1530,7 @@
         </w:rPr>
         <w:lastRenderedPageBreak/>
         <w:drawing>
-          <wp:anchor distT="0" distB="0" distL="114300" distR="114300" simplePos="0" relativeHeight="251658240" behindDoc="0" locked="0" layoutInCell="1" allowOverlap="1" wp14:anchorId="255D59BB" wp14:editId="21D3FC9F">
+          <wp:anchor distT="0" distB="0" distL="114300" distR="114300" simplePos="0" relativeHeight="251658240" behindDoc="0" locked="0" layoutInCell="1" allowOverlap="1" wp14:anchorId="255D59BB" wp14:editId="3B29E9EE">
             <wp:simplePos x="914400" y="914400"/>
             <wp:positionH relativeFrom="column">
               <wp:align>left</wp:align>
@@ -1630,7 +1630,7 @@
         </w:rPr>
         <w:lastRenderedPageBreak/>
         <w:drawing>
-          <wp:inline distT="0" distB="0" distL="0" distR="0" wp14:anchorId="21A2A085" wp14:editId="088FAFDE">
+          <wp:inline distT="0" distB="0" distL="0" distR="0" wp14:anchorId="21A2A085" wp14:editId="52845E7E">
             <wp:extent cx="3698875" cy="8229600"/>
             <wp:effectExtent l="0" t="0" r="0" b="0"/>
             <wp:docPr id="788597766" name="Picture 6" descr="A street with cars and people walking on it&#10;&#10;Description automatically generated"/>
@@ -1684,7 +1684,7 @@
         </w:rPr>
         <w:lastRenderedPageBreak/>
         <w:drawing>
-          <wp:inline distT="0" distB="0" distL="0" distR="0" wp14:anchorId="06D53FD3" wp14:editId="68BBD2B7">
+          <wp:inline distT="0" distB="0" distL="0" distR="0" wp14:anchorId="06D53FD3" wp14:editId="36B82C33">
             <wp:extent cx="3698875" cy="8229600"/>
             <wp:effectExtent l="0" t="0" r="0" b="0"/>
             <wp:docPr id="1490355958" name="Picture 5" descr="A street with cars and a bridge&#10;&#10;Description automatically generated"/>
@@ -1717,6 +1717,62 @@
                     <a:xfrm>
                       <a:off x="0" y="0"/>
                       <a:ext cx="3698875" cy="8229600"/>
+                    </a:xfrm>
+                    <a:prstGeom prst="rect">
+                      <a:avLst/>
+                    </a:prstGeom>
+                    <a:noFill/>
+                    <a:ln>
+                      <a:noFill/>
+                    </a:ln>
+                  </pic:spPr>
+                </pic:pic>
+              </a:graphicData>
+            </a:graphic>
+          </wp:inline>
+        </w:drawing>
+      </w:r>
+    </w:p>
+    <w:p>
+      <w:r>
+        <w:rPr>
+          <w:noProof/>
+        </w:rPr>
+        <w:lastRenderedPageBreak/>
+        <w:drawing>
+          <wp:inline distT="0" distB="0" distL="0" distR="0" wp14:anchorId="0BCECA79" wp14:editId="77D4B888">
+            <wp:extent cx="5943600" cy="2673350"/>
+            <wp:effectExtent l="0" t="0" r="0" b="0"/>
+            <wp:docPr id="558512486" name="Picture 1" descr="A building with graffiti on the side&#10;&#10;Description automatically generated"/>
+            <wp:cNvGraphicFramePr>
+              <a:graphicFrameLocks xmlns:a="http://schemas.openxmlformats.org/drawingml/2006/main" noChangeAspect="1"/>
+            </wp:cNvGraphicFramePr>
+            <a:graphic xmlns:a="http://schemas.openxmlformats.org/drawingml/2006/main">
+              <a:graphicData uri="http://schemas.openxmlformats.org/drawingml/2006/picture">
+                <pic:pic xmlns:pic="http://schemas.openxmlformats.org/drawingml/2006/picture">
+                  <pic:nvPicPr>
+                    <pic:cNvPr id="558512486" name="Picture 1" descr="A building with graffiti on the side&#10;&#10;Description automatically generated"/>
+                    <pic:cNvPicPr>
+                      <a:picLocks noChangeAspect="1" noChangeArrowheads="1"/>
+                    </pic:cNvPicPr>
+                  </pic:nvPicPr>
+                  <pic:blipFill>
+                    <a:blip r:embed="rId19">
+                      <a:extLst>
+                        <a:ext uri="{28A0092B-C50C-407E-A947-70E740481C1C}">
+                          <a14:useLocalDpi xmlns:a14="http://schemas.microsoft.com/office/drawing/2010/main" val="0"/>
+                        </a:ext>
+                      </a:extLst>
+                    </a:blip>
+                    <a:srcRect/>
+                    <a:stretch>
+                      <a:fillRect/>
+                    </a:stretch>
+                  </pic:blipFill>
+                  <pic:spPr bwMode="auto">
+                    <a:xfrm>
+                      <a:off x="0" y="0"/>
+                      <a:ext cx="5943600" cy="2673350"/>
                     </a:xfrm>
                     <a:prstGeom prst="rect">
                       <a:avLst/>

</xml_diff>

<commit_message>
Add photo reference of Post with plants for cutscene
</commit_message>
<xml_diff>
--- a/assets/StoryWriting/Sept3-2021-RoboExplorer-Storyline-TeamOfStorytellers.docx
+++ b/assets/StoryWriting/Sept3-2021-RoboExplorer-Storyline-TeamOfStorytellers.docx
@@ -1292,7 +1292,7 @@
           <w:noProof/>
         </w:rPr>
         <w:drawing>
-          <wp:inline distT="0" distB="0" distL="0" distR="0" wp14:anchorId="44512788" wp14:editId="74BF122C">
+          <wp:inline distT="0" distB="0" distL="0" distR="0" wp14:anchorId="44512788" wp14:editId="4EC939CE">
             <wp:extent cx="5943600" cy="5525770"/>
             <wp:effectExtent l="0" t="0" r="0" b="0"/>
             <wp:docPr id="791441141" name="Picture 5" descr="May be an image of lake and horizon"/>
@@ -1408,7 +1408,7 @@
         </w:rPr>
         <w:lastRenderedPageBreak/>
         <w:drawing>
-          <wp:inline distT="0" distB="0" distL="0" distR="0" wp14:anchorId="30023167" wp14:editId="6AF28401">
+          <wp:inline distT="0" distB="0" distL="0" distR="0" wp14:anchorId="30023167" wp14:editId="5F1F4C91">
             <wp:extent cx="5943600" cy="2670810"/>
             <wp:effectExtent l="0" t="0" r="0" b="0"/>
             <wp:docPr id="750845018" name="Picture 1" descr="A street with cars parked in front of buildings&#10;&#10;Description automatically generated"/>
@@ -1469,7 +1469,7 @@
         </w:rPr>
         <w:lastRenderedPageBreak/>
         <w:drawing>
-          <wp:inline distT="0" distB="0" distL="0" distR="0" wp14:anchorId="7502E460" wp14:editId="5200275A">
+          <wp:inline distT="0" distB="0" distL="0" distR="0" wp14:anchorId="7502E460" wp14:editId="7104C5A5">
             <wp:extent cx="3698875" cy="8229600"/>
             <wp:effectExtent l="0" t="0" r="0" b="0"/>
             <wp:docPr id="2128229954" name="Picture 4" descr="A street with cars and people walking on it&#10;&#10;Description automatically generated"/>
@@ -1530,7 +1530,7 @@
         </w:rPr>
         <w:lastRenderedPageBreak/>
         <w:drawing>
-          <wp:anchor distT="0" distB="0" distL="114300" distR="114300" simplePos="0" relativeHeight="251658240" behindDoc="0" locked="0" layoutInCell="1" allowOverlap="1" wp14:anchorId="255D59BB" wp14:editId="3B29E9EE">
+          <wp:anchor distT="0" distB="0" distL="114300" distR="114300" simplePos="0" relativeHeight="251658240" behindDoc="0" locked="0" layoutInCell="1" allowOverlap="1" wp14:anchorId="255D59BB" wp14:editId="3FBDD798">
             <wp:simplePos x="914400" y="914400"/>
             <wp:positionH relativeFrom="column">
               <wp:align>left</wp:align>
@@ -1630,7 +1630,7 @@
         </w:rPr>
         <w:lastRenderedPageBreak/>
         <w:drawing>
-          <wp:inline distT="0" distB="0" distL="0" distR="0" wp14:anchorId="21A2A085" wp14:editId="52845E7E">
+          <wp:inline distT="0" distB="0" distL="0" distR="0" wp14:anchorId="21A2A085" wp14:editId="0FE783F4">
             <wp:extent cx="3698875" cy="8229600"/>
             <wp:effectExtent l="0" t="0" r="0" b="0"/>
             <wp:docPr id="788597766" name="Picture 6" descr="A street with cars and people walking on it&#10;&#10;Description automatically generated"/>
@@ -1684,7 +1684,7 @@
         </w:rPr>
         <w:lastRenderedPageBreak/>
         <w:drawing>
-          <wp:inline distT="0" distB="0" distL="0" distR="0" wp14:anchorId="06D53FD3" wp14:editId="36B82C33">
+          <wp:inline distT="0" distB="0" distL="0" distR="0" wp14:anchorId="06D53FD3" wp14:editId="34E352AD">
             <wp:extent cx="3698875" cy="8229600"/>
             <wp:effectExtent l="0" t="0" r="0" b="0"/>
             <wp:docPr id="1490355958" name="Picture 5" descr="A street with cars and a bridge&#10;&#10;Description automatically generated"/>
@@ -1734,6 +1734,11 @@
       </w:r>
     </w:p>
     <w:p>
+      <w:pPr>
+        <w:rPr>
+          <w:noProof/>
+        </w:rPr>
+      </w:pPr>
       <w:r>
         <w:rPr>
           <w:noProof/>
@@ -1773,6 +1778,79 @@
                     <a:xfrm>
                       <a:off x="0" y="0"/>
                       <a:ext cx="5943600" cy="2673350"/>
+                    </a:xfrm>
+                    <a:prstGeom prst="rect">
+                      <a:avLst/>
+                    </a:prstGeom>
+                    <a:noFill/>
+                    <a:ln>
+                      <a:noFill/>
+                    </a:ln>
+                  </pic:spPr>
+                </pic:pic>
+              </a:graphicData>
+            </a:graphic>
+          </wp:inline>
+        </w:drawing>
+      </w:r>
+    </w:p>
+    <w:p/>
+    <w:p/>
+    <w:p/>
+    <w:p>
+      <w:pPr>
+        <w:rPr>
+          <w:noProof/>
+        </w:rPr>
+      </w:pPr>
+    </w:p>
+    <w:p>
+      <w:pPr>
+        <w:tabs>
+          <w:tab w:val="left" w:pos="5873"/>
+        </w:tabs>
+      </w:pPr>
+      <w:r>
+        <w:tab/>
+      </w:r>
+      <w:r>
+        <w:rPr>
+          <w:noProof/>
+        </w:rPr>
+        <w:drawing>
+          <wp:inline distT="0" distB="0" distL="0" distR="0" wp14:anchorId="0A6C4331" wp14:editId="15A9F9DD">
+            <wp:extent cx="5943600" cy="2672715"/>
+            <wp:effectExtent l="0" t="0" r="0" b="0"/>
+            <wp:docPr id="986675660" name="Picture 1" descr="May be an image of grass, tree and road"/>
+            <wp:cNvGraphicFramePr>
+              <a:graphicFrameLocks xmlns:a="http://schemas.openxmlformats.org/drawingml/2006/main" noChangeAspect="1"/>
+            </wp:cNvGraphicFramePr>
+            <a:graphic xmlns:a="http://schemas.openxmlformats.org/drawingml/2006/main">
+              <a:graphicData uri="http://schemas.openxmlformats.org/drawingml/2006/picture">
+                <pic:pic xmlns:pic="http://schemas.openxmlformats.org/drawingml/2006/picture">
+                  <pic:nvPicPr>
+                    <pic:cNvPr id="0" name="Picture 1" descr="May be an image of grass, tree and road"/>
+                    <pic:cNvPicPr>
+                      <a:picLocks noChangeAspect="1" noChangeArrowheads="1"/>
+                    </pic:cNvPicPr>
+                  </pic:nvPicPr>
+                  <pic:blipFill>
+                    <a:blip r:embed="rId20" cstate="print">
+                      <a:extLst>
+                        <a:ext uri="{28A0092B-C50C-407E-A947-70E740481C1C}">
+                          <a14:useLocalDpi xmlns:a14="http://schemas.microsoft.com/office/drawing/2010/main" val="0"/>
+                        </a:ext>
+                      </a:extLst>
+                    </a:blip>
+                    <a:srcRect/>
+                    <a:stretch>
+                      <a:fillRect/>
+                    </a:stretch>
+                  </pic:blipFill>
+                  <pic:spPr bwMode="auto">
+                    <a:xfrm>
+                      <a:off x="0" y="0"/>
+                      <a:ext cx="5943600" cy="2672715"/>
                     </a:xfrm>
                     <a:prstGeom prst="rect">
                       <a:avLst/>

</xml_diff>

<commit_message>
Add intro to story line - WIP
</commit_message>
<xml_diff>
--- a/assets/StoryWriting/Sept3-2021-RoboExplorer-Storyline-TeamOfStorytellers.docx
+++ b/assets/StoryWriting/Sept3-2021-RoboExplorer-Storyline-TeamOfStorytellers.docx
@@ -59,7 +59,15 @@
         <w:t>Narrator</w:t>
       </w:r>
       <w:r>
-        <w:t xml:space="preserve">: Screen is panning around the destroyed city of Terrofadia. </w:t>
+        <w:t xml:space="preserve">: Screen is panning around the destroyed city of </w:t>
+      </w:r>
+      <w:proofErr w:type="spellStart"/>
+      <w:r>
+        <w:t>Terrofadia</w:t>
+      </w:r>
+      <w:proofErr w:type="spellEnd"/>
+      <w:r>
+        <w:t xml:space="preserve">. </w:t>
       </w:r>
     </w:p>
     <w:p>
@@ -81,12 +89,28 @@
         <w:t>Narrator</w:t>
       </w:r>
       <w:r>
-        <w:t>: Robo Explorer is a humanoid that was created by Dr. Ambervad. As a last resort to a dying civilization. This humanoid was once a human being that was one of the casualties of the “GREAT WAR”.</w:t>
-      </w:r>
-    </w:p>
-    <w:p>
-      <w:r>
-        <w:t>Dr. Ambervad was able to salvage the brain of the man who once saved him during the chaotic war that happened five years ago.</w:t>
+        <w:t xml:space="preserve">: Robo Explorer is a humanoid that was created by Dr. </w:t>
+      </w:r>
+      <w:proofErr w:type="spellStart"/>
+      <w:r>
+        <w:t>Ambervad</w:t>
+      </w:r>
+      <w:proofErr w:type="spellEnd"/>
+      <w:r>
+        <w:t>. As a last resort to a dying civilization. This humanoid was once a human being that was one of the casualties of the “GREAT WAR”.</w:t>
+      </w:r>
+    </w:p>
+    <w:p>
+      <w:r>
+        <w:t xml:space="preserve">Dr. </w:t>
+      </w:r>
+      <w:proofErr w:type="spellStart"/>
+      <w:r>
+        <w:t>Ambervad</w:t>
+      </w:r>
+      <w:proofErr w:type="spellEnd"/>
+      <w:r>
+        <w:t xml:space="preserve"> was able to salvage the brain of the man who once saved him during the chaotic war that happened five years ago.</w:t>
       </w:r>
     </w:p>
     <w:p>
@@ -109,7 +133,15 @@
     </w:p>
     <w:p>
       <w:r>
-        <w:t>Humanoid looks around the laboratory and starts to walk moving towards the unfamiliar face of Dr. Ambervard.</w:t>
+        <w:t xml:space="preserve">Humanoid looks around the laboratory and starts to walk moving towards the unfamiliar face of Dr. </w:t>
+      </w:r>
+      <w:proofErr w:type="spellStart"/>
+      <w:r>
+        <w:t>Ambervard</w:t>
+      </w:r>
+      <w:proofErr w:type="spellEnd"/>
+      <w:r>
+        <w:t>.</w:t>
       </w:r>
     </w:p>
     <w:p>
@@ -138,14 +170,32 @@
       </w:r>
     </w:p>
     <w:p>
-      <w:r>
-        <w:rPr>
-          <w:b/>
-        </w:rPr>
-        <w:t>Dr.Ambervard:</w:t>
-      </w:r>
-      <w:r>
-        <w:t xml:space="preserve"> Hello, Robo-Explorer. I am Dr. Ambervard, you saved me from one of the monsters that got into this laboratory 5 years ago during the “GREAT WAR”.</w:t>
+      <w:proofErr w:type="spellStart"/>
+      <w:proofErr w:type="gramStart"/>
+      <w:r>
+        <w:rPr>
+          <w:b/>
+        </w:rPr>
+        <w:t>Dr.Ambervard</w:t>
+      </w:r>
+      <w:proofErr w:type="spellEnd"/>
+      <w:proofErr w:type="gramEnd"/>
+      <w:r>
+        <w:rPr>
+          <w:b/>
+        </w:rPr>
+        <w:t>:</w:t>
+      </w:r>
+      <w:r>
+        <w:t xml:space="preserve"> Hello, Robo-Explorer. I am Dr. </w:t>
+      </w:r>
+      <w:proofErr w:type="spellStart"/>
+      <w:r>
+        <w:t>Ambervard</w:t>
+      </w:r>
+      <w:proofErr w:type="spellEnd"/>
+      <w:r>
+        <w:t>, you saved me from one of the monsters that got into this laboratory 5 years ago during the “GREAT WAR”.</w:t>
       </w:r>
     </w:p>
     <w:p>
@@ -164,10 +214,32 @@
         <w:rPr>
           <w:b/>
         </w:rPr>
-        <w:t>Dr. Ambervard:</w:t>
-      </w:r>
-      <w:r>
-        <w:t xml:space="preserve"> You are a hero Robo-Explorer, that is what you need to know. You saved a lot of lives not only mine way back then. You can try to access parts of your memory through a device that I’ve created, however, that device is stored in a laboratory that we had to evacuate due to the monsters flooding it. It’s located in a safe storage, and I highly doubt that the monsters can find it, but the greatest challenge to get that device are the obstacles to getting into that laboratory. It will not be easy to pass through the monsters to get to that laboratory which is located out of the safe zone of Terrofadia city.</w:t>
+        <w:t xml:space="preserve">Dr. </w:t>
+      </w:r>
+      <w:proofErr w:type="spellStart"/>
+      <w:r>
+        <w:rPr>
+          <w:b/>
+        </w:rPr>
+        <w:t>Ambervard</w:t>
+      </w:r>
+      <w:proofErr w:type="spellEnd"/>
+      <w:r>
+        <w:rPr>
+          <w:b/>
+        </w:rPr>
+        <w:t>:</w:t>
+      </w:r>
+      <w:r>
+        <w:t xml:space="preserve"> You are a hero Robo-Explorer, that is what you need to know. You saved a lot of lives not only mine way back then. You can try to access parts of your memory through a device that I’ve created, however, that device is stored in a laboratory that we had to evacuate due to the monsters flooding it. It’s located in a safe storage, and I highly doubt that the monsters can find it, but the greatest challenge to get that device are the obstacles to getting into that laboratory. It will not be easy to pass through the monsters to get to that laboratory which is located out of the safe zone of </w:t>
+      </w:r>
+      <w:proofErr w:type="spellStart"/>
+      <w:r>
+        <w:t>Terrofadia</w:t>
+      </w:r>
+      <w:proofErr w:type="spellEnd"/>
+      <w:r>
+        <w:t xml:space="preserve"> city.</w:t>
       </w:r>
     </w:p>
     <w:p>
@@ -186,7 +258,23 @@
     <w:p>
       <w:r>
         <w:lastRenderedPageBreak/>
-        <w:t>As Dr. Ambervard was explaining to Robo-explorer their current condition, a sound of distress was triggered, and someone was calling out the name of Dr. Ambervard.</w:t>
+        <w:t xml:space="preserve">As Dr. </w:t>
+      </w:r>
+      <w:proofErr w:type="spellStart"/>
+      <w:r>
+        <w:t>Ambervard</w:t>
+      </w:r>
+      <w:proofErr w:type="spellEnd"/>
+      <w:r>
+        <w:t xml:space="preserve"> was explaining to Robo-explorer their current condition, a sound of distress was triggered, and someone was calling out the name of Dr. </w:t>
+      </w:r>
+      <w:proofErr w:type="spellStart"/>
+      <w:r>
+        <w:t>Ambervard</w:t>
+      </w:r>
+      <w:proofErr w:type="spellEnd"/>
+      <w:r>
+        <w:t>.</w:t>
       </w:r>
     </w:p>
     <w:p>
@@ -212,17 +300,49 @@
     </w:p>
     <w:p>
       <w:r>
-        <w:t>There are other survivors in the City of Terrofadia that depend on Dr. Ambervad’s leadership. A small number of remaining residents in the city after it was destroyed by the aftermath of the “GREAT WAR”.</w:t>
-      </w:r>
-    </w:p>
-    <w:p>
-      <w:r>
-        <w:t>Dr. Ambervad was one of the people who decided to take in some of the survivors into his laboratory that was secured from the aftermath of the war. He continued searching for survivors and helped them by inviting them into his lair to provide some roof and supplies to them.</w:t>
-      </w:r>
-    </w:p>
-    <w:p>
-      <w:r>
-        <w:t xml:space="preserve">Dr. Ambervad organized the people in groups when exploring at first but due to the aftermath of the “GREAT WAR”, more and more monsters are appearing within the city. Monsters that mutated from the bio genetic elements that were released during the war. This puts the lives of the people at stake every time they try to explore the city for supplies and other survivors. </w:t>
+        <w:t xml:space="preserve">There are other survivors in the City of </w:t>
+      </w:r>
+      <w:proofErr w:type="spellStart"/>
+      <w:r>
+        <w:t>Terrofadia</w:t>
+      </w:r>
+      <w:proofErr w:type="spellEnd"/>
+      <w:r>
+        <w:t xml:space="preserve"> that depend on Dr. </w:t>
+      </w:r>
+      <w:proofErr w:type="spellStart"/>
+      <w:r>
+        <w:t>Ambervad’s</w:t>
+      </w:r>
+      <w:proofErr w:type="spellEnd"/>
+      <w:r>
+        <w:t xml:space="preserve"> leadership. A small number of remaining residents in the city after it was destroyed by the aftermath of the “GREAT WAR”.</w:t>
+      </w:r>
+    </w:p>
+    <w:p>
+      <w:r>
+        <w:t xml:space="preserve">Dr. </w:t>
+      </w:r>
+      <w:proofErr w:type="spellStart"/>
+      <w:r>
+        <w:t>Ambervad</w:t>
+      </w:r>
+      <w:proofErr w:type="spellEnd"/>
+      <w:r>
+        <w:t xml:space="preserve"> was one of the people who decided to take in some of the survivors into his laboratory that was secured from the aftermath of the war. He continued searching for survivors and helped them by inviting them into his lair to provide some roof and supplies to them.</w:t>
+      </w:r>
+    </w:p>
+    <w:p>
+      <w:r>
+        <w:t xml:space="preserve">Dr. </w:t>
+      </w:r>
+      <w:proofErr w:type="spellStart"/>
+      <w:r>
+        <w:t>Ambervad</w:t>
+      </w:r>
+      <w:proofErr w:type="spellEnd"/>
+      <w:r>
+        <w:t xml:space="preserve"> organized the people in groups when exploring at first but due to the aftermath of the “GREAT WAR”, more and more monsters are appearing within the city. Monsters that mutated from the bio genetic elements that were released during the war. This puts the lives of the people at stake every time they try to explore the city for supplies and other survivors. </w:t>
       </w:r>
     </w:p>
     <w:p>
@@ -245,7 +365,15 @@
         </w:sdtContent>
       </w:sdt>
       <w:r>
-        <w:t xml:space="preserve">Dr. Ambervad was alerted by one of the citizens of TERROFADIA, a mother was looking for her child that got lost in the </w:t>
+        <w:t xml:space="preserve">Dr. </w:t>
+      </w:r>
+      <w:proofErr w:type="spellStart"/>
+      <w:r>
+        <w:t>Ambervad</w:t>
+      </w:r>
+      <w:proofErr w:type="spellEnd"/>
+      <w:r>
+        <w:t xml:space="preserve"> was alerted by one of the citizens of TERROFADIA, a mother was looking for her child that got lost in the </w:t>
       </w:r>
       <w:r>
         <w:rPr>
@@ -284,7 +412,15 @@
         <w:t>Joana:</w:t>
       </w:r>
       <w:r>
-        <w:t xml:space="preserve"> Dr. Ambervard, I need your help. Luis fell on one of the open holes in 25th street. He was with some other kids and didn’t notice that the ground in that area was about to collapse. Some of the other kids said that he was just about to get their ball then suddenly the ground collapsed.</w:t>
+        <w:t xml:space="preserve"> Dr. </w:t>
+      </w:r>
+      <w:proofErr w:type="spellStart"/>
+      <w:r>
+        <w:t>Ambervard</w:t>
+      </w:r>
+      <w:proofErr w:type="spellEnd"/>
+      <w:r>
+        <w:t>, I need your help. Luis fell on one of the open holes in 25th street. He was with some other kids and didn’t notice that the ground in that area was about to collapse. Some of the other kids said that he was just about to get their ball then suddenly the ground collapsed.</w:t>
       </w:r>
     </w:p>
     <w:p>
@@ -295,7 +431,21 @@
         <w:rPr>
           <w:b/>
         </w:rPr>
-        <w:t xml:space="preserve">Dr. Ambervard: </w:t>
+        <w:t xml:space="preserve">Dr. </w:t>
+      </w:r>
+      <w:proofErr w:type="spellStart"/>
+      <w:r>
+        <w:rPr>
+          <w:b/>
+        </w:rPr>
+        <w:t>Ambervard</w:t>
+      </w:r>
+      <w:proofErr w:type="spellEnd"/>
+      <w:r>
+        <w:rPr>
+          <w:b/>
+        </w:rPr>
+        <w:t xml:space="preserve">: </w:t>
       </w:r>
       <w:r>
         <w:t>I thought we told the kids not to go beyond 25</w:t>
@@ -307,7 +457,15 @@
         <w:t>th</w:t>
       </w:r>
       <w:r>
-        <w:t xml:space="preserve"> street. Some of the areas there are a bit fragile and are close to the outer zone. We need to find him quickly, Joana, it's not safe for that kid to be in the Terrofadia tunnels.</w:t>
+        <w:t xml:space="preserve"> street. Some of the areas there are a bit fragile and are close to the outer zone. We need to find him quickly, Joana, it's not safe for that kid to be in the </w:t>
+      </w:r>
+      <w:proofErr w:type="spellStart"/>
+      <w:r>
+        <w:t>Terrofadia</w:t>
+      </w:r>
+      <w:proofErr w:type="spellEnd"/>
+      <w:r>
+        <w:t xml:space="preserve"> tunnels.</w:t>
       </w:r>
     </w:p>
     <w:p>
@@ -321,7 +479,15 @@
         <w:t>Manny:</w:t>
       </w:r>
       <w:r>
-        <w:t xml:space="preserve"> Dr. Ambervard, should we call for a search party?</w:t>
+        <w:t xml:space="preserve"> Dr. </w:t>
+      </w:r>
+      <w:proofErr w:type="spellStart"/>
+      <w:r>
+        <w:t>Ambervard</w:t>
+      </w:r>
+      <w:proofErr w:type="spellEnd"/>
+      <w:r>
+        <w:t>, should we call for a search party?</w:t>
       </w:r>
     </w:p>
     <w:p>
@@ -335,7 +501,15 @@
         <w:t xml:space="preserve">Narrator: </w:t>
       </w:r>
       <w:r>
-        <w:t>Said Manny, one of the young resident patrol guys that went with Joana to the laboratory of Dr. Ambervard.</w:t>
+        <w:t xml:space="preserve">Said Manny, one of the young resident patrol guys that went with Joana to the laboratory of Dr. </w:t>
+      </w:r>
+      <w:proofErr w:type="spellStart"/>
+      <w:r>
+        <w:t>Ambervard</w:t>
+      </w:r>
+      <w:proofErr w:type="spellEnd"/>
+      <w:r>
+        <w:t>.</w:t>
       </w:r>
     </w:p>
     <w:p>
@@ -346,7 +520,21 @@
         <w:rPr>
           <w:b/>
         </w:rPr>
-        <w:t>Dr. Ambervard:</w:t>
+        <w:t xml:space="preserve">Dr. </w:t>
+      </w:r>
+      <w:proofErr w:type="spellStart"/>
+      <w:r>
+        <w:rPr>
+          <w:b/>
+        </w:rPr>
+        <w:t>Ambervard</w:t>
+      </w:r>
+      <w:proofErr w:type="spellEnd"/>
+      <w:r>
+        <w:rPr>
+          <w:b/>
+        </w:rPr>
+        <w:t>:</w:t>
       </w:r>
       <w:r>
         <w:t xml:space="preserve"> Those tunnels are infested with mutated monsters. It will be difficult for us to go there and search for the boy. I’ve been conducting some reconnaissance under those tunnels using some of my little robots and those robots usually get attacked by monsters inside of the tunnel. It will be a high risk for ordinary people to go down there.</w:t>
@@ -363,7 +551,15 @@
         <w:t>Joana:</w:t>
       </w:r>
       <w:r>
-        <w:t xml:space="preserve"> I know that Dr. Ambervard, I hope we can find a way to look for Luis in the tunnels. Please help me find him.</w:t>
+        <w:t xml:space="preserve"> I know that Dr. </w:t>
+      </w:r>
+      <w:proofErr w:type="spellStart"/>
+      <w:r>
+        <w:t>Ambervard</w:t>
+      </w:r>
+      <w:proofErr w:type="spellEnd"/>
+      <w:r>
+        <w:t>, I hope we can find a way to look for Luis in the tunnels. Please help me find him.</w:t>
       </w:r>
     </w:p>
     <w:p>
@@ -378,7 +574,23 @@
         <w:t>Narrator:</w:t>
       </w:r>
       <w:r>
-        <w:t xml:space="preserve"> When Robo-Explorer heard that a young boy was lost in the Terrofadia tunnels. His mechanical brain suddenly sparked, and he volunteered to Dr. Ambervard to try and look for the young boy.</w:t>
+        <w:t xml:space="preserve"> When Robo-Explorer heard that a young boy was lost in the </w:t>
+      </w:r>
+      <w:proofErr w:type="spellStart"/>
+      <w:r>
+        <w:t>Terrofadia</w:t>
+      </w:r>
+      <w:proofErr w:type="spellEnd"/>
+      <w:r>
+        <w:t xml:space="preserve"> tunnels. His mechanical brain suddenly sparked, and he volunteered to Dr. </w:t>
+      </w:r>
+      <w:proofErr w:type="spellStart"/>
+      <w:r>
+        <w:t>Ambervard</w:t>
+      </w:r>
+      <w:proofErr w:type="spellEnd"/>
+      <w:r>
+        <w:t xml:space="preserve"> to try and look for the young boy.</w:t>
       </w:r>
     </w:p>
     <w:p>
@@ -392,7 +604,15 @@
         <w:t xml:space="preserve">Robo-Explorer: </w:t>
       </w:r>
       <w:r>
-        <w:t>Dr. Ambervard, let me try to go and help the young boy. I believe I can try to go and find him.</w:t>
+        <w:t xml:space="preserve">Dr. </w:t>
+      </w:r>
+      <w:proofErr w:type="spellStart"/>
+      <w:r>
+        <w:t>Ambervard</w:t>
+      </w:r>
+      <w:proofErr w:type="spellEnd"/>
+      <w:r>
+        <w:t>, let me try to go and help the young boy. I believe I can try to go and find him.</w:t>
       </w:r>
     </w:p>
     <w:p>
@@ -403,10 +623,32 @@
         <w:rPr>
           <w:b/>
         </w:rPr>
-        <w:t>Dr. Ambervard:</w:t>
-      </w:r>
-      <w:r>
-        <w:t xml:space="preserve"> I’m not sure about that, we still haven’t perfected your armor defense and I haven’t yet installed a set of weapon mechanisms for you to be able to fight monsters. It will be a great risk.</w:t>
+        <w:t xml:space="preserve">Dr. </w:t>
+      </w:r>
+      <w:proofErr w:type="spellStart"/>
+      <w:r>
+        <w:rPr>
+          <w:b/>
+        </w:rPr>
+        <w:t>Ambervard</w:t>
+      </w:r>
+      <w:proofErr w:type="spellEnd"/>
+      <w:r>
+        <w:rPr>
+          <w:b/>
+        </w:rPr>
+        <w:t>:</w:t>
+      </w:r>
+      <w:r>
+        <w:t xml:space="preserve"> I’m not sure about that, we still haven’t perfected your armor </w:t>
+      </w:r>
+      <w:proofErr w:type="gramStart"/>
+      <w:r>
+        <w:t>defense</w:t>
+      </w:r>
+      <w:proofErr w:type="gramEnd"/>
+      <w:r>
+        <w:t xml:space="preserve"> and I haven’t yet installed a set of weapon mechanisms for you to be able to fight monsters. It will be a great risk.</w:t>
       </w:r>
     </w:p>
     <w:p>
@@ -431,10 +673,32 @@
         <w:rPr>
           <w:b/>
         </w:rPr>
-        <w:t xml:space="preserve">Dr. Ambervard: </w:t>
-      </w:r>
-      <w:r>
-        <w:t>Ok Robo-Explorer, let me just prepare some adjustments to your suit so that you can also go and try to protect yourself as you try to explore the Terrofadia tunnels.</w:t>
+        <w:t xml:space="preserve">Dr. </w:t>
+      </w:r>
+      <w:proofErr w:type="spellStart"/>
+      <w:r>
+        <w:rPr>
+          <w:b/>
+        </w:rPr>
+        <w:t>Ambervard</w:t>
+      </w:r>
+      <w:proofErr w:type="spellEnd"/>
+      <w:r>
+        <w:rPr>
+          <w:b/>
+        </w:rPr>
+        <w:t xml:space="preserve">: </w:t>
+      </w:r>
+      <w:r>
+        <w:t xml:space="preserve">Ok Robo-Explorer, let me just prepare some adjustments to your suit so that you can also go and try to protect yourself as you try to explore the </w:t>
+      </w:r>
+      <w:proofErr w:type="spellStart"/>
+      <w:r>
+        <w:t>Terrofadia</w:t>
+      </w:r>
+      <w:proofErr w:type="spellEnd"/>
+      <w:r>
+        <w:t xml:space="preserve"> tunnels.</w:t>
       </w:r>
     </w:p>
     <w:p>
@@ -483,7 +747,21 @@
         <w:rPr>
           <w:b/>
         </w:rPr>
-        <w:t xml:space="preserve">Dr. Ambervard – </w:t>
+        <w:t xml:space="preserve">Dr. </w:t>
+      </w:r>
+      <w:proofErr w:type="spellStart"/>
+      <w:r>
+        <w:rPr>
+          <w:b/>
+        </w:rPr>
+        <w:t>Ambervard</w:t>
+      </w:r>
+      <w:proofErr w:type="spellEnd"/>
+      <w:r>
+        <w:rPr>
+          <w:b/>
+        </w:rPr>
+        <w:t xml:space="preserve"> – </w:t>
       </w:r>
       <w:r>
         <w:t>A government hired researcher conducting research in biomechanics. He is an expert in robotics, machine ai, mechanical engineering and has invented numerous devices that were used by soldiers and other branches of the government for their operations.</w:t>
@@ -508,7 +786,15 @@
         <w:spacing w:before="240" w:after="240"/>
       </w:pPr>
       <w:r>
-        <w:t>&gt;Biomechanics is the study of the structure, function and motion of the mechanical aspects of biological systems, at any level from whole organisms to organs, cells and cell organelles, using the methods of mechanics. Biomechanics is a branch of biophysics.</w:t>
+        <w:t xml:space="preserve">&gt;Biomechanics is the study of the structure, </w:t>
+      </w:r>
+      <w:proofErr w:type="gramStart"/>
+      <w:r>
+        <w:t>function</w:t>
+      </w:r>
+      <w:proofErr w:type="gramEnd"/>
+      <w:r>
+        <w:t xml:space="preserve"> and motion of the mechanical aspects of biological systems, at any level from whole organisms to organs, cells and cell organelles, using the methods of mechanics. Biomechanics is a branch of biophysics.</w:t>
       </w:r>
     </w:p>
     <w:p>
@@ -530,8 +816,13 @@
         <w:t xml:space="preserve">Robo-Explorer – </w:t>
       </w:r>
       <w:r>
-        <w:t>A former martial arts instructor, Robo-explorer was</w:t>
-      </w:r>
+        <w:t xml:space="preserve">A former martial arts instructor, Robo-explorer </w:t>
+      </w:r>
+      <w:proofErr w:type="gramStart"/>
+      <w:r>
+        <w:t>was</w:t>
+      </w:r>
+      <w:proofErr w:type="gramEnd"/>
     </w:p>
     <w:p>
       <w:pPr>
@@ -544,7 +835,15 @@
         <w:t xml:space="preserve">Luis </w:t>
       </w:r>
       <w:r>
-        <w:t>– The young boy that was lost in the Terrofadia tunnels. He is the son of Joana, a single mom that survived an attack on the 30</w:t>
+        <w:t xml:space="preserve">– The young boy that was lost in the </w:t>
+      </w:r>
+      <w:proofErr w:type="spellStart"/>
+      <w:r>
+        <w:t>Terrofadia</w:t>
+      </w:r>
+      <w:proofErr w:type="spellEnd"/>
+      <w:r>
+        <w:t xml:space="preserve"> tunnels. He is the son of Joana, a single mom that survived an attack on the 30</w:t>
       </w:r>
       <w:r>
         <w:rPr>
@@ -577,7 +876,15 @@
         <w:t>th</w:t>
       </w:r>
       <w:r>
-        <w:t xml:space="preserve"> street. She and her son hid in the basement of their apartment when the attack of the monsters in Terrofadia started. While some of the other tenants who resided in their residence went out to escape, she decided that the best course of action was to stay hidden until things settled down.</w:t>
+        <w:t xml:space="preserve"> street. She and her son hid in the basement of their apartment when the attack of the monsters in </w:t>
+      </w:r>
+      <w:proofErr w:type="spellStart"/>
+      <w:r>
+        <w:t>Terrofadia</w:t>
+      </w:r>
+      <w:proofErr w:type="spellEnd"/>
+      <w:r>
+        <w:t xml:space="preserve"> started. While some of the other tenants who resided in their residence went out to escape, she decided that the best course of action was to stay hidden until things settled down.</w:t>
       </w:r>
     </w:p>
     <w:p>
@@ -591,7 +898,31 @@
         <w:t xml:space="preserve">Manny - </w:t>
       </w:r>
       <w:r>
-        <w:t>Manny is a young teenager that Dr. Ambervard found a few months ago who was staying in one of the local supply markets in Terrofadia. He was a student in a local community college when he got trapped in Terrofadia due to the war. He was an electrical engineering first year student when the great war happened.</w:t>
+        <w:t xml:space="preserve">Manny is a young teenager that Dr. </w:t>
+      </w:r>
+      <w:proofErr w:type="spellStart"/>
+      <w:r>
+        <w:t>Ambervard</w:t>
+      </w:r>
+      <w:proofErr w:type="spellEnd"/>
+      <w:r>
+        <w:t xml:space="preserve"> found a few months ago who was staying in one of the local supply markets in </w:t>
+      </w:r>
+      <w:proofErr w:type="spellStart"/>
+      <w:r>
+        <w:t>Terrofadia</w:t>
+      </w:r>
+      <w:proofErr w:type="spellEnd"/>
+      <w:r>
+        <w:t xml:space="preserve">. He was a student in a local community college when he got trapped in </w:t>
+      </w:r>
+      <w:proofErr w:type="spellStart"/>
+      <w:r>
+        <w:t>Terrofadia</w:t>
+      </w:r>
+      <w:proofErr w:type="spellEnd"/>
+      <w:r>
+        <w:t xml:space="preserve"> due to the war. He was an electrical engineering first year student when the great war happened.</w:t>
       </w:r>
     </w:p>
     <w:p/>
@@ -651,7 +982,23 @@
         <w:spacing w:after="0"/>
       </w:pPr>
       <w:r>
-        <w:t>How did Robo-Explorer met Dr. Ambervard?</w:t>
+        <w:t xml:space="preserve">How did Robo-Explorer </w:t>
+      </w:r>
+      <w:proofErr w:type="gramStart"/>
+      <w:r>
+        <w:t>met</w:t>
+      </w:r>
+      <w:proofErr w:type="gramEnd"/>
+      <w:r>
+        <w:t xml:space="preserve"> Dr. </w:t>
+      </w:r>
+      <w:proofErr w:type="spellStart"/>
+      <w:r>
+        <w:t>Ambervard</w:t>
+      </w:r>
+      <w:proofErr w:type="spellEnd"/>
+      <w:r>
+        <w:t>?</w:t>
       </w:r>
     </w:p>
     <w:p>
@@ -1292,7 +1639,7 @@
           <w:noProof/>
         </w:rPr>
         <w:drawing>
-          <wp:inline distT="0" distB="0" distL="0" distR="0" wp14:anchorId="44512788" wp14:editId="4EC939CE">
+          <wp:inline distT="0" distB="0" distL="0" distR="0" wp14:anchorId="44512788" wp14:editId="232D0335">
             <wp:extent cx="5943600" cy="5525770"/>
             <wp:effectExtent l="0" t="0" r="0" b="0"/>
             <wp:docPr id="791441141" name="Picture 5" descr="May be an image of lake and horizon"/>
@@ -1408,7 +1755,7 @@
         </w:rPr>
         <w:lastRenderedPageBreak/>
         <w:drawing>
-          <wp:inline distT="0" distB="0" distL="0" distR="0" wp14:anchorId="30023167" wp14:editId="5F1F4C91">
+          <wp:inline distT="0" distB="0" distL="0" distR="0" wp14:anchorId="30023167" wp14:editId="23B99F9D">
             <wp:extent cx="5943600" cy="2670810"/>
             <wp:effectExtent l="0" t="0" r="0" b="0"/>
             <wp:docPr id="750845018" name="Picture 1" descr="A street with cars parked in front of buildings&#10;&#10;Description automatically generated"/>
@@ -1469,7 +1816,7 @@
         </w:rPr>
         <w:lastRenderedPageBreak/>
         <w:drawing>
-          <wp:inline distT="0" distB="0" distL="0" distR="0" wp14:anchorId="7502E460" wp14:editId="7104C5A5">
+          <wp:inline distT="0" distB="0" distL="0" distR="0" wp14:anchorId="7502E460" wp14:editId="0E88733D">
             <wp:extent cx="3698875" cy="8229600"/>
             <wp:effectExtent l="0" t="0" r="0" b="0"/>
             <wp:docPr id="2128229954" name="Picture 4" descr="A street with cars and people walking on it&#10;&#10;Description automatically generated"/>
@@ -1530,7 +1877,7 @@
         </w:rPr>
         <w:lastRenderedPageBreak/>
         <w:drawing>
-          <wp:anchor distT="0" distB="0" distL="114300" distR="114300" simplePos="0" relativeHeight="251658240" behindDoc="0" locked="0" layoutInCell="1" allowOverlap="1" wp14:anchorId="255D59BB" wp14:editId="3FBDD798">
+          <wp:anchor distT="0" distB="0" distL="114300" distR="114300" simplePos="0" relativeHeight="251658240" behindDoc="0" locked="0" layoutInCell="1" allowOverlap="1" wp14:anchorId="255D59BB" wp14:editId="0B77D08D">
             <wp:simplePos x="914400" y="914400"/>
             <wp:positionH relativeFrom="column">
               <wp:align>left</wp:align>
@@ -1630,7 +1977,7 @@
         </w:rPr>
         <w:lastRenderedPageBreak/>
         <w:drawing>
-          <wp:inline distT="0" distB="0" distL="0" distR="0" wp14:anchorId="21A2A085" wp14:editId="0FE783F4">
+          <wp:inline distT="0" distB="0" distL="0" distR="0" wp14:anchorId="21A2A085" wp14:editId="6CE79624">
             <wp:extent cx="3698875" cy="8229600"/>
             <wp:effectExtent l="0" t="0" r="0" b="0"/>
             <wp:docPr id="788597766" name="Picture 6" descr="A street with cars and people walking on it&#10;&#10;Description automatically generated"/>
@@ -1684,7 +2031,7 @@
         </w:rPr>
         <w:lastRenderedPageBreak/>
         <w:drawing>
-          <wp:inline distT="0" distB="0" distL="0" distR="0" wp14:anchorId="06D53FD3" wp14:editId="34E352AD">
+          <wp:inline distT="0" distB="0" distL="0" distR="0" wp14:anchorId="06D53FD3" wp14:editId="742FE816">
             <wp:extent cx="3698875" cy="8229600"/>
             <wp:effectExtent l="0" t="0" r="0" b="0"/>
             <wp:docPr id="1490355958" name="Picture 5" descr="A street with cars and a bridge&#10;&#10;Description automatically generated"/>
@@ -1809,6 +2156,9 @@
         <w:tabs>
           <w:tab w:val="left" w:pos="5873"/>
         </w:tabs>
+        <w:rPr>
+          <w:noProof/>
+        </w:rPr>
       </w:pPr>
       <w:r>
         <w:tab/>
@@ -1818,7 +2168,7 @@
           <w:noProof/>
         </w:rPr>
         <w:drawing>
-          <wp:inline distT="0" distB="0" distL="0" distR="0" wp14:anchorId="0A6C4331" wp14:editId="15A9F9DD">
+          <wp:inline distT="0" distB="0" distL="0" distR="0" wp14:anchorId="0A6C4331" wp14:editId="6337F146">
             <wp:extent cx="5943600" cy="2672715"/>
             <wp:effectExtent l="0" t="0" r="0" b="0"/>
             <wp:docPr id="986675660" name="Picture 1" descr="May be an image of grass, tree and road"/>
@@ -1865,6 +2215,69 @@
             </a:graphic>
           </wp:inline>
         </w:drawing>
+      </w:r>
+    </w:p>
+    <w:p>
+      <w:pPr>
+        <w:rPr>
+          <w:noProof/>
+        </w:rPr>
+      </w:pPr>
+    </w:p>
+    <w:p>
+      <w:pPr>
+        <w:tabs>
+          <w:tab w:val="left" w:pos="7914"/>
+        </w:tabs>
+      </w:pPr>
+      <w:r>
+        <w:tab/>
+      </w:r>
+    </w:p>
+    <w:p>
+      <w:pPr>
+        <w:tabs>
+          <w:tab w:val="left" w:pos="7914"/>
+        </w:tabs>
+      </w:pPr>
+    </w:p>
+    <w:p>
+      <w:pPr>
+        <w:tabs>
+          <w:tab w:val="left" w:pos="7914"/>
+        </w:tabs>
+      </w:pPr>
+      <w:r>
+        <w:lastRenderedPageBreak/>
+        <w:t>2024</w:t>
+      </w:r>
+    </w:p>
+    <w:p>
+      <w:pPr>
+        <w:tabs>
+          <w:tab w:val="left" w:pos="7914"/>
+        </w:tabs>
+      </w:pPr>
+      <w:r>
+        <w:t>Narrator:</w:t>
+      </w:r>
+    </w:p>
+    <w:p>
+      <w:pPr>
+        <w:tabs>
+          <w:tab w:val="left" w:pos="7914"/>
+        </w:tabs>
+      </w:pPr>
+      <w:r>
+        <w:t xml:space="preserve">After being able to save the missing child and able to retrieve from Dr. </w:t>
+      </w:r>
+      <w:proofErr w:type="spellStart"/>
+      <w:r>
+        <w:t>Ambervards</w:t>
+      </w:r>
+      <w:proofErr w:type="spellEnd"/>
+      <w:r>
+        <w:t xml:space="preserve"> Laboratory his memory records. Robo-explorer continued assisting out people after the great war. He also set out to find his missing family. </w:t>
       </w:r>
     </w:p>
     <w:sectPr>

</xml_diff>